<commit_message>
Added "Help Manual" section to documentation.
</commit_message>
<xml_diff>
--- a/Bravo Core Library.docx
+++ b/Bravo Core Library.docx
@@ -1,6 +1,6 @@
 
 <file path=word/document.xml><?xml version="1.0" encoding="utf-8"?>
-<w:document xmlns:wpc="http://schemas.microsoft.com/office/word/2010/wordprocessingCanvas" xmlns:mc="http://schemas.openxmlformats.org/markup-compatibility/2006" xmlns:o="urn:schemas-microsoft-com:office:office" xmlns:r="http://schemas.openxmlformats.org/officeDocument/2006/relationships" xmlns:m="http://schemas.openxmlformats.org/officeDocument/2006/math" xmlns:v="urn:schemas-microsoft-com:vml" xmlns:wp14="http://schemas.microsoft.com/office/word/2010/wordprocessingDrawing" xmlns:wp="http://schemas.openxmlformats.org/drawingml/2006/wordprocessingDrawing" xmlns:w10="urn:schemas-microsoft-com:office:word" xmlns:w="http://schemas.openxmlformats.org/wordprocessingml/2006/main" xmlns:w14="http://schemas.microsoft.com/office/word/2010/wordml" xmlns:w15="http://schemas.microsoft.com/office/word/2012/wordml" xmlns:wpg="http://schemas.microsoft.com/office/word/2010/wordprocessingGroup" xmlns:wpi="http://schemas.microsoft.com/office/word/2010/wordprocessingInk" xmlns:wne="http://schemas.microsoft.com/office/word/2006/wordml" xmlns:wps="http://schemas.microsoft.com/office/word/2010/wordprocessingShape" mc:Ignorable="w14 w15 wp14">
+<w:document xmlns:wpc="http://schemas.microsoft.com/office/word/2010/wordprocessingCanvas" xmlns:cx="http://schemas.microsoft.com/office/drawing/2014/chartex" xmlns:cx1="http://schemas.microsoft.com/office/drawing/2015/9/8/chartex" xmlns:cx2="http://schemas.microsoft.com/office/drawing/2015/10/21/chartex" xmlns:mc="http://schemas.openxmlformats.org/markup-compatibility/2006" xmlns:o="urn:schemas-microsoft-com:office:office" xmlns:r="http://schemas.openxmlformats.org/officeDocument/2006/relationships" xmlns:m="http://schemas.openxmlformats.org/officeDocument/2006/math" xmlns:v="urn:schemas-microsoft-com:vml" xmlns:wp14="http://schemas.microsoft.com/office/word/2010/wordprocessingDrawing" xmlns:wp="http://schemas.openxmlformats.org/drawingml/2006/wordprocessingDrawing" xmlns:w10="urn:schemas-microsoft-com:office:word" xmlns:w="http://schemas.openxmlformats.org/wordprocessingml/2006/main" xmlns:w14="http://schemas.microsoft.com/office/word/2010/wordml" xmlns:w15="http://schemas.microsoft.com/office/word/2012/wordml" xmlns:w16se="http://schemas.microsoft.com/office/word/2015/wordml/symex" xmlns:wpg="http://schemas.microsoft.com/office/word/2010/wordprocessingGroup" xmlns:wpi="http://schemas.microsoft.com/office/word/2010/wordprocessingInk" xmlns:wne="http://schemas.microsoft.com/office/word/2006/wordml" xmlns:wps="http://schemas.microsoft.com/office/word/2010/wordprocessingShape" mc:Ignorable="w14 w15 w16se wp14">
   <w:body>
     <w:sdt>
       <w:sdtPr>
@@ -204,6 +204,7 @@
                                       <w:dataBinding w:prefixMappings="xmlns:ns0='http://purl.org/dc/elements/1.1/' xmlns:ns1='http://schemas.openxmlformats.org/package/2006/metadata/core-properties' " w:xpath="/ns1:coreProperties[1]/ns0:title[1]" w:storeItemID="{6C3C8BC8-F283-45AE-878A-BAB7291924A1}"/>
                                       <w:text/>
                                     </w:sdtPr>
+                                    <w:sdtEndPr/>
                                     <w:sdtContent>
                                       <w:r>
                                         <w:rPr>
@@ -476,6 +477,7 @@
                                     <w:dataBinding w:prefixMappings="xmlns:ns0='http://schemas.openxmlformats.org/officeDocument/2006/extended-properties' " w:xpath="/ns0:Properties[1]/ns0:Company[1]" w:storeItemID="{6668398D-A668-4E3E-A5EB-62B293D839F1}"/>
                                     <w:text/>
                                   </w:sdtPr>
+                                  <w:sdtEndPr/>
                                   <w:sdtContent>
                                     <w:r>
                                       <w:rPr>
@@ -518,6 +520,7 @@
                                     <w:dataBinding w:prefixMappings="xmlns:ns0='http://schemas.microsoft.com/office/2006/coverPageProps' " w:xpath="/ns0:CoverPageProperties[1]/ns0:CompanyAddress[1]" w:storeItemID="{55AF091B-3C7A-41E3-B477-F2FDAA23CFDA}"/>
                                     <w:text/>
                                   </w:sdtPr>
+                                  <w:sdtEndPr/>
                                   <w:sdtContent>
                                     <w:r>
                                       <w:rPr>
@@ -721,6 +724,7 @@
                                   <w:dataBinding w:prefixMappings="xmlns:ns0='http://purl.org/dc/elements/1.1/' xmlns:ns1='http://schemas.openxmlformats.org/package/2006/metadata/core-properties' " w:xpath="/ns1:coreProperties[1]/ns0:subject[1]" w:storeItemID="{6C3C8BC8-F283-45AE-878A-BAB7291924A1}"/>
                                   <w:text/>
                                 </w:sdtPr>
+                                <w:sdtEndPr/>
                                 <w:sdtContent>
                                   <w:p>
                                     <w:pPr>
@@ -759,6 +763,7 @@
                                   <w:dataBinding w:prefixMappings="xmlns:ns0='http://purl.org/dc/elements/1.1/' xmlns:ns1='http://schemas.openxmlformats.org/package/2006/metadata/core-properties' " w:xpath="/ns1:coreProperties[1]/ns0:creator[1]" w:storeItemID="{6C3C8BC8-F283-45AE-878A-BAB7291924A1}"/>
                                   <w:text/>
                                 </w:sdtPr>
+                                <w:sdtEndPr/>
                                 <w:sdtContent>
                                   <w:p>
                                     <w:pPr>
@@ -977,6 +982,7 @@
                                     <w:calendar w:val="gregorian"/>
                                   </w:date>
                                 </w:sdtPr>
+                                <w:sdtEndPr/>
                                 <w:sdtContent>
                                   <w:p>
                                     <w:pPr>
@@ -1380,14 +1386,27 @@
       <w:r>
         <w:t xml:space="preserve">Figure </w:t>
       </w:r>
-      <w:fldSimple w:instr=" SEQ Figure \* ARABIC ">
-        <w:r>
-          <w:rPr>
-            <w:noProof/>
-          </w:rPr>
-          <w:t>1</w:t>
-        </w:r>
-      </w:fldSimple>
+      <w:r>
+        <w:fldChar w:fldCharType="begin"/>
+      </w:r>
+      <w:r>
+        <w:instrText xml:space="preserve"> SEQ Figure \* ARABIC </w:instrText>
+      </w:r>
+      <w:r>
+        <w:fldChar w:fldCharType="separate"/>
+      </w:r>
+      <w:r>
+        <w:rPr>
+          <w:noProof/>
+        </w:rPr>
+        <w:t>1</w:t>
+      </w:r>
+      <w:r>
+        <w:rPr>
+          <w:noProof/>
+        </w:rPr>
+        <w:fldChar w:fldCharType="end"/>
+      </w:r>
       <w:bookmarkEnd w:id="0"/>
       <w:r>
         <w:t xml:space="preserve"> - REST API</w:t>
@@ -1523,14 +1542,27 @@
       <w:r>
         <w:t xml:space="preserve">Figure </w:t>
       </w:r>
-      <w:fldSimple w:instr=" SEQ Figure \* ARABIC ">
-        <w:r>
-          <w:rPr>
-            <w:noProof/>
-          </w:rPr>
-          <w:t>2</w:t>
-        </w:r>
-      </w:fldSimple>
+      <w:r>
+        <w:fldChar w:fldCharType="begin"/>
+      </w:r>
+      <w:r>
+        <w:instrText xml:space="preserve"> SEQ Figure \* ARABIC </w:instrText>
+      </w:r>
+      <w:r>
+        <w:fldChar w:fldCharType="separate"/>
+      </w:r>
+      <w:r>
+        <w:rPr>
+          <w:noProof/>
+        </w:rPr>
+        <w:t>2</w:t>
+      </w:r>
+      <w:r>
+        <w:rPr>
+          <w:noProof/>
+        </w:rPr>
+        <w:fldChar w:fldCharType="end"/>
+      </w:r>
       <w:bookmarkEnd w:id="1"/>
       <w:r>
         <w:t xml:space="preserve"> - Bravo Core Library Site Object Representation</w:t>
@@ -2197,6 +2229,20 @@
         </w:rPr>
         <w:t>&lt;/html&gt;</w:t>
       </w:r>
+    </w:p>
+    <w:p>
+      <w:pPr>
+        <w:pStyle w:val="Heading1"/>
+      </w:pPr>
+      <w:r>
+        <w:lastRenderedPageBreak/>
+        <w:t>Help Manual</w:t>
+      </w:r>
+    </w:p>
+    <w:p>
+      <w:r>
+        <w:t>The developer has the ability to get help from the class by typing the following command in the browser’s console window: “BRAVO.Help()”. This functionality is similar to unix “man” or “manual” commands. The help manual will contain the object types, along with methods and property information.</w:t>
+      </w:r>
       <w:bookmarkStart w:id="2" w:name="_GoBack"/>
       <w:bookmarkEnd w:id="2"/>
     </w:p>
@@ -2231,7 +2277,6 @@
         </w:numPr>
       </w:pPr>
       <w:r>
-        <w:lastRenderedPageBreak/>
         <w:t>List</w:t>
       </w:r>
     </w:p>
@@ -14518,7 +14563,7 @@
 </file>
 
 <file path=word/numbering.xml><?xml version="1.0" encoding="utf-8"?>
-<w:numbering xmlns:wpc="http://schemas.microsoft.com/office/word/2010/wordprocessingCanvas" xmlns:mc="http://schemas.openxmlformats.org/markup-compatibility/2006" xmlns:o="urn:schemas-microsoft-com:office:office" xmlns:r="http://schemas.openxmlformats.org/officeDocument/2006/relationships" xmlns:m="http://schemas.openxmlformats.org/officeDocument/2006/math" xmlns:v="urn:schemas-microsoft-com:vml" xmlns:wp14="http://schemas.microsoft.com/office/word/2010/wordprocessingDrawing" xmlns:wp="http://schemas.openxmlformats.org/drawingml/2006/wordprocessingDrawing" xmlns:w10="urn:schemas-microsoft-com:office:word" xmlns:w="http://schemas.openxmlformats.org/wordprocessingml/2006/main" xmlns:w14="http://schemas.microsoft.com/office/word/2010/wordml" xmlns:w15="http://schemas.microsoft.com/office/word/2012/wordml" xmlns:wpg="http://schemas.microsoft.com/office/word/2010/wordprocessingGroup" xmlns:wpi="http://schemas.microsoft.com/office/word/2010/wordprocessingInk" xmlns:wne="http://schemas.microsoft.com/office/word/2006/wordml" xmlns:wps="http://schemas.microsoft.com/office/word/2010/wordprocessingShape" mc:Ignorable="w14 w15 wp14">
+<w:numbering xmlns:wpc="http://schemas.microsoft.com/office/word/2010/wordprocessingCanvas" xmlns:cx="http://schemas.microsoft.com/office/drawing/2014/chartex" xmlns:cx1="http://schemas.microsoft.com/office/drawing/2015/9/8/chartex" xmlns:cx2="http://schemas.microsoft.com/office/drawing/2015/10/21/chartex" xmlns:mc="http://schemas.openxmlformats.org/markup-compatibility/2006" xmlns:o="urn:schemas-microsoft-com:office:office" xmlns:r="http://schemas.openxmlformats.org/officeDocument/2006/relationships" xmlns:m="http://schemas.openxmlformats.org/officeDocument/2006/math" xmlns:v="urn:schemas-microsoft-com:vml" xmlns:wp14="http://schemas.microsoft.com/office/word/2010/wordprocessingDrawing" xmlns:wp="http://schemas.openxmlformats.org/drawingml/2006/wordprocessingDrawing" xmlns:w10="urn:schemas-microsoft-com:office:word" xmlns:w="http://schemas.openxmlformats.org/wordprocessingml/2006/main" xmlns:w14="http://schemas.microsoft.com/office/word/2010/wordml" xmlns:w15="http://schemas.microsoft.com/office/word/2012/wordml" xmlns:w16se="http://schemas.microsoft.com/office/word/2015/wordml/symex" xmlns:wpg="http://schemas.microsoft.com/office/word/2010/wordprocessingGroup" xmlns:wpi="http://schemas.microsoft.com/office/word/2010/wordprocessingInk" xmlns:wne="http://schemas.microsoft.com/office/word/2006/wordml" xmlns:wps="http://schemas.microsoft.com/office/word/2010/wordprocessingShape" mc:Ignorable="w14 w15 w16se wp14">
   <w:abstractNum w:abstractNumId="0" w15:restartNumberingAfterBreak="0">
     <w:nsid w:val="02EF3432"/>
     <w:multiLevelType w:val="hybridMultilevel"/>
@@ -20091,7 +20136,7 @@
 </file>
 
 <file path=word/styles.xml><?xml version="1.0" encoding="utf-8"?>
-<w:styles xmlns:mc="http://schemas.openxmlformats.org/markup-compatibility/2006" xmlns:r="http://schemas.openxmlformats.org/officeDocument/2006/relationships" xmlns:w="http://schemas.openxmlformats.org/wordprocessingml/2006/main" xmlns:w14="http://schemas.microsoft.com/office/word/2010/wordml" xmlns:w15="http://schemas.microsoft.com/office/word/2012/wordml" mc:Ignorable="w14 w15">
+<w:styles xmlns:mc="http://schemas.openxmlformats.org/markup-compatibility/2006" xmlns:r="http://schemas.openxmlformats.org/officeDocument/2006/relationships" xmlns:w="http://schemas.openxmlformats.org/wordprocessingml/2006/main" xmlns:w14="http://schemas.microsoft.com/office/word/2010/wordml" xmlns:w15="http://schemas.microsoft.com/office/word/2012/wordml" xmlns:w16se="http://schemas.microsoft.com/office/word/2015/wordml/symex" mc:Ignorable="w14 w15 w16se">
   <w:docDefaults>
     <w:rPrDefault>
       <w:rPr>
@@ -20107,7 +20152,7 @@
       </w:pPr>
     </w:pPrDefault>
   </w:docDefaults>
-  <w:latentStyles w:defLockedState="0" w:defUIPriority="99" w:defSemiHidden="0" w:defUnhideWhenUsed="0" w:defQFormat="0" w:count="371">
+  <w:latentStyles w:defLockedState="0" w:defUIPriority="99" w:defSemiHidden="0" w:defUnhideWhenUsed="0" w:defQFormat="0" w:count="372">
     <w:lsdException w:name="Normal" w:uiPriority="0" w:qFormat="1"/>
     <w:lsdException w:name="heading 1" w:uiPriority="9" w:qFormat="1"/>
     <w:lsdException w:name="heading 2" w:semiHidden="1" w:uiPriority="9" w:unhideWhenUsed="1" w:qFormat="1"/>
@@ -20213,7 +20258,6 @@
     <w:lsdException w:name="HTML Sample" w:semiHidden="1" w:unhideWhenUsed="1"/>
     <w:lsdException w:name="HTML Typewriter" w:semiHidden="1" w:unhideWhenUsed="1"/>
     <w:lsdException w:name="HTML Variable" w:semiHidden="1" w:unhideWhenUsed="1"/>
-    <w:lsdException w:name="Normal Table" w:semiHidden="1" w:unhideWhenUsed="1"/>
     <w:lsdException w:name="annotation subject" w:semiHidden="1" w:unhideWhenUsed="1"/>
     <w:lsdException w:name="No List" w:semiHidden="1" w:unhideWhenUsed="1"/>
     <w:lsdException w:name="Outline List 1" w:semiHidden="1" w:unhideWhenUsed="1"/>
@@ -20260,10 +20304,8 @@
     <w:lsdException w:name="Table Subtle 2" w:semiHidden="1" w:unhideWhenUsed="1"/>
     <w:lsdException w:name="Table Web 1" w:semiHidden="1" w:unhideWhenUsed="1"/>
     <w:lsdException w:name="Table Web 2" w:semiHidden="1" w:unhideWhenUsed="1"/>
-    <w:lsdException w:name="Table Web 3" w:semiHidden="1" w:unhideWhenUsed="1"/>
     <w:lsdException w:name="Balloon Text" w:semiHidden="1" w:unhideWhenUsed="1"/>
     <w:lsdException w:name="Table Grid" w:uiPriority="39"/>
-    <w:lsdException w:name="Table Theme" w:semiHidden="1" w:unhideWhenUsed="1"/>
     <w:lsdException w:name="Placeholder Text" w:semiHidden="1"/>
     <w:lsdException w:name="No Spacing" w:uiPriority="1" w:qFormat="1"/>
     <w:lsdException w:name="Light Shading" w:uiPriority="60"/>
@@ -20479,6 +20521,7 @@
     <w:lsdException w:name="List Table 5 Dark Accent 6" w:uiPriority="50"/>
     <w:lsdException w:name="List Table 6 Colorful Accent 6" w:uiPriority="51"/>
     <w:lsdException w:name="List Table 7 Colorful Accent 6" w:uiPriority="52"/>
+    <w:lsdException w:name="Mention" w:semiHidden="1" w:unhideWhenUsed="1"/>
   </w:latentStyles>
   <w:style w:type="paragraph" w:default="1" w:styleId="Normal">
     <w:name w:val="Normal"/>
@@ -21542,7 +21585,7 @@
 </file>
 
 <file path=customXml/itemProps2.xml><?xml version="1.0" encoding="utf-8"?>
-<ds:datastoreItem xmlns:ds="http://schemas.openxmlformats.org/officeDocument/2006/customXml" ds:itemID="{0AAE6574-5F73-47E0-9E92-C86F146FB8D3}">
+<ds:datastoreItem xmlns:ds="http://schemas.openxmlformats.org/officeDocument/2006/customXml" ds:itemID="{B0E93207-E5BF-4610-B7C2-1DABBD4B79FD}">
   <ds:schemaRefs>
     <ds:schemaRef ds:uri="http://schemas.openxmlformats.org/officeDocument/2006/bibliography"/>
   </ds:schemaRefs>

</xml_diff>